<commit_message>
bruh what even happened
</commit_message>
<xml_diff>
--- a/CS230 Project3/Project3-Transformations.docx
+++ b/CS230 Project3/Project3-Transformations.docx
@@ -1,6 +1,6 @@
 
 <file path=word/document.xml><?xml version="1.0" encoding="utf-8"?>
-<w:document xmlns:wpc="http://schemas.microsoft.com/office/word/2010/wordprocessingCanvas" xmlns:cx="http://schemas.microsoft.com/office/drawing/2014/chartex" xmlns:cx1="http://schemas.microsoft.com/office/drawing/2015/9/8/chartex" xmlns:cx2="http://schemas.microsoft.com/office/drawing/2015/10/21/chartex" xmlns:cx3="http://schemas.microsoft.com/office/drawing/2016/5/9/chartex" xmlns:cx4="http://schemas.microsoft.com/office/drawing/2016/5/10/chartex" xmlns:cx5="http://schemas.microsoft.com/office/drawing/2016/5/11/chartex" xmlns:cx6="http://schemas.microsoft.com/office/drawing/2016/5/12/chartex" xmlns:cx7="http://schemas.microsoft.com/office/drawing/2016/5/13/chartex" xmlns:cx8="http://schemas.microsoft.com/office/drawing/2016/5/14/chartex" xmlns:mc="http://schemas.openxmlformats.org/markup-compatibility/2006" xmlns:aink="http://schemas.microsoft.com/office/drawing/2016/ink" xmlns:am3d="http://schemas.microsoft.com/office/drawing/2017/model3d" xmlns:o="urn:schemas-microsoft-com:office:office" xmlns:r="http://schemas.openxmlformats.org/officeDocument/2006/relationships" xmlns:m="http://schemas.openxmlformats.org/officeDocument/2006/math" xmlns:v="urn:schemas-microsoft-com:vml" xmlns:wp14="http://schemas.microsoft.com/office/word/2010/wordprocessingDrawing" xmlns:wp="http://schemas.openxmlformats.org/drawingml/2006/wordprocessingDrawing" xmlns:w10="urn:schemas-microsoft-com:office:word" xmlns:w="http://schemas.openxmlformats.org/wordprocessingml/2006/main" xmlns:w14="http://schemas.microsoft.com/office/word/2010/wordml" xmlns:w15="http://schemas.microsoft.com/office/word/2012/wordml" xmlns:w16cid="http://schemas.microsoft.com/office/word/2016/wordml/cid" xmlns:w16se="http://schemas.microsoft.com/office/word/2015/wordml/symex" xmlns:wpg="http://schemas.microsoft.com/office/word/2010/wordprocessingGroup" xmlns:wpi="http://schemas.microsoft.com/office/word/2010/wordprocessingInk" xmlns:wne="http://schemas.microsoft.com/office/word/2006/wordml" xmlns:wps="http://schemas.microsoft.com/office/word/2010/wordprocessingShape" mc:Ignorable="w14 w15 w16se w16cid wp14">
+<w:document xmlns:wpc="http://schemas.microsoft.com/office/word/2010/wordprocessingCanvas" xmlns:cx="http://schemas.microsoft.com/office/drawing/2014/chartex" xmlns:cx1="http://schemas.microsoft.com/office/drawing/2015/9/8/chartex" xmlns:cx2="http://schemas.microsoft.com/office/drawing/2015/10/21/chartex" xmlns:cx3="http://schemas.microsoft.com/office/drawing/2016/5/9/chartex" xmlns:cx4="http://schemas.microsoft.com/office/drawing/2016/5/10/chartex" xmlns:cx5="http://schemas.microsoft.com/office/drawing/2016/5/11/chartex" xmlns:cx6="http://schemas.microsoft.com/office/drawing/2016/5/12/chartex" xmlns:cx7="http://schemas.microsoft.com/office/drawing/2016/5/13/chartex" xmlns:cx8="http://schemas.microsoft.com/office/drawing/2016/5/14/chartex" xmlns:mc="http://schemas.openxmlformats.org/markup-compatibility/2006" xmlns:aink="http://schemas.microsoft.com/office/drawing/2016/ink" xmlns:am3d="http://schemas.microsoft.com/office/drawing/2017/model3d" xmlns:o="urn:schemas-microsoft-com:office:office" xmlns:oel="http://schemas.microsoft.com/office/2019/extlst" xmlns:r="http://schemas.openxmlformats.org/officeDocument/2006/relationships" xmlns:m="http://schemas.openxmlformats.org/officeDocument/2006/math" xmlns:v="urn:schemas-microsoft-com:vml" xmlns:wp14="http://schemas.microsoft.com/office/word/2010/wordprocessingDrawing" xmlns:wp="http://schemas.openxmlformats.org/drawingml/2006/wordprocessingDrawing" xmlns:w10="urn:schemas-microsoft-com:office:word" xmlns:w="http://schemas.openxmlformats.org/wordprocessingml/2006/main" xmlns:w14="http://schemas.microsoft.com/office/word/2010/wordml" xmlns:w15="http://schemas.microsoft.com/office/word/2012/wordml" xmlns:w16cex="http://schemas.microsoft.com/office/word/2018/wordml/cex" xmlns:w16cid="http://schemas.microsoft.com/office/word/2016/wordml/cid" xmlns:w16="http://schemas.microsoft.com/office/word/2018/wordml" xmlns:w16du="http://schemas.microsoft.com/office/word/2023/wordml/word16du" xmlns:w16sdtdh="http://schemas.microsoft.com/office/word/2020/wordml/sdtdatahash" xmlns:w16sdtfl="http://schemas.microsoft.com/office/word/2024/wordml/sdtformatlock" xmlns:w16se="http://schemas.microsoft.com/office/word/2015/wordml/symex" xmlns:wpg="http://schemas.microsoft.com/office/word/2010/wordprocessingGroup" xmlns:wpi="http://schemas.microsoft.com/office/word/2010/wordprocessingInk" xmlns:wne="http://schemas.microsoft.com/office/word/2006/wordml" xmlns:wps="http://schemas.microsoft.com/office/word/2010/wordprocessingShape" mc:Ignorable="w14 w15 w16se w16cid w16 w16cex w16sdtdh w16sdtfl w16du wp14">
   <w:body>
     <w:p>
       <w:pPr>
@@ -789,6 +789,7 @@
         <w:t xml:space="preserve">) and </w:t>
       </w:r>
       <w:proofErr w:type="spellStart"/>
+      <w:proofErr w:type="gramStart"/>
       <w:r>
         <w:t>Entity</w:t>
       </w:r>
@@ -797,7 +798,11 @@
       </w:r>
       <w:proofErr w:type="spellEnd"/>
       <w:r>
-        <w:t>() functions</w:t>
+        <w:t>(</w:t>
+      </w:r>
+      <w:proofErr w:type="gramEnd"/>
+      <w:r>
+        <w:t>) functions</w:t>
       </w:r>
       <w:r>
         <w:t>.</w:t>
@@ -828,7 +833,15 @@
       </w:r>
       <w:proofErr w:type="gramEnd"/>
       <w:r>
-        <w:t xml:space="preserve">) function must set the </w:t>
+        <w:t xml:space="preserve">) function must </w:t>
+      </w:r>
+      <w:proofErr w:type="gramStart"/>
+      <w:r>
+        <w:t>set</w:t>
+      </w:r>
+      <w:proofErr w:type="gramEnd"/>
+      <w:r>
+        <w:t xml:space="preserve"> the </w:t>
       </w:r>
       <w:r>
         <w:t>A</w:t>
@@ -846,12 +859,17 @@
         <w:t xml:space="preserve">the </w:t>
       </w:r>
       <w:proofErr w:type="spellStart"/>
+      <w:proofErr w:type="gramStart"/>
       <w:r>
         <w:t>AnimationSetParent</w:t>
       </w:r>
       <w:proofErr w:type="spellEnd"/>
       <w:r>
-        <w:t>()</w:t>
+        <w:t>(</w:t>
+      </w:r>
+      <w:proofErr w:type="gramEnd"/>
+      <w:r>
+        <w:t>)</w:t>
       </w:r>
       <w:r>
         <w:t xml:space="preserve"> function</w:t>
@@ -1255,7 +1273,13 @@
         </w:numPr>
       </w:pPr>
       <w:r>
-        <w:t>Concatenate the translation and result matrices into a result matrix</w:t>
+        <w:t xml:space="preserve">Concatenate the translation and </w:t>
+      </w:r>
+      <w:r>
+        <w:t xml:space="preserve"> </w:t>
+      </w:r>
+      <w:r>
+        <w:t xml:space="preserve"> matrices into a result matrix</w:t>
       </w:r>
       <w:r>
         <w:t>.</w:t>
@@ -1411,11 +1435,19 @@
       </w:r>
       <w:proofErr w:type="spellStart"/>
       <w:r>
-        <w:t>DGL_Graphics_SetCB_TransformData</w:t>
-      </w:r>
-      <w:proofErr w:type="spellEnd"/>
-      <w:r>
-        <w:t>()</w:t>
+        <w:t>DGL_Graphics_SetCB_</w:t>
+      </w:r>
+      <w:proofErr w:type="gramStart"/>
+      <w:r>
+        <w:t>TransformData</w:t>
+      </w:r>
+      <w:proofErr w:type="spellEnd"/>
+      <w:r>
+        <w:t>(</w:t>
+      </w:r>
+      <w:proofErr w:type="gramEnd"/>
+      <w:r>
+        <w:t>)</w:t>
       </w:r>
       <w:r>
         <w:t xml:space="preserve"> function.  </w:t>
@@ -1886,7 +1918,15 @@
       </w:r>
       <w:proofErr w:type="gramEnd"/>
       <w:r>
-        <w:t xml:space="preserve">) to create an translation matrix </w:t>
+        <w:t xml:space="preserve">) to create </w:t>
+      </w:r>
+      <w:proofErr w:type="gramStart"/>
+      <w:r>
+        <w:t>an</w:t>
+      </w:r>
+      <w:proofErr w:type="gramEnd"/>
+      <w:r>
+        <w:t xml:space="preserve"> translation matrix </w:t>
       </w:r>
       <w:r>
         <w:t xml:space="preserve">(“offset”) </w:t>
@@ -2776,6 +2816,7 @@
         </w:rPr>
         <w:t>16</w:t>
       </w:r>
+      <w:proofErr w:type="gramStart"/>
       <w:r>
         <w:rPr>
           <w:rFonts w:ascii="Consolas" w:eastAsiaTheme="minorHAnsi" w:hAnsi="Consolas" w:cs="Consolas"/>
@@ -2794,6 +2835,7 @@
         </w:rPr>
         <w:t>;</w:t>
       </w:r>
+      <w:proofErr w:type="gramEnd"/>
     </w:p>
     <w:p>
       <w:pPr>
@@ -4625,9 +4667,11 @@
         <w:t>MonkeyIdle</w:t>
       </w:r>
       <w:proofErr w:type="spellEnd"/>
+      <w:proofErr w:type="gramStart"/>
       <w:r>
         <w:t>);</w:t>
       </w:r>
+      <w:proofErr w:type="gramEnd"/>
     </w:p>
     <w:p>
       <w:pPr>
@@ -5915,10 +5959,12 @@
         <w:t xml:space="preserve"> - </w:t>
       </w:r>
       <w:proofErr w:type="spellStart"/>
+      <w:proofErr w:type="gramStart"/>
       <w:r>
         <w:t>position.y</w:t>
       </w:r>
       <w:proofErr w:type="spellEnd"/>
+      <w:proofErr w:type="gramEnd"/>
       <w:r>
         <w:t>)</w:t>
       </w:r>
@@ -5958,10 +6004,12 @@
         <w:t xml:space="preserve"> = -</w:t>
       </w:r>
       <w:proofErr w:type="spellStart"/>
+      <w:proofErr w:type="gramStart"/>
       <w:r>
         <w:t>velocity.y</w:t>
       </w:r>
       <w:proofErr w:type="spellEnd"/>
+      <w:proofErr w:type="gramEnd"/>
     </w:p>
     <w:p>
       <w:pPr>
@@ -7014,10 +7062,7 @@
         <w:t>.</w:t>
       </w:r>
     </w:p>
-    <w:p>
-      <w:bookmarkStart w:id="0" w:name="_GoBack"/>
-      <w:bookmarkEnd w:id="0"/>
-    </w:p>
+    <w:p/>
     <w:p>
       <w:pPr>
         <w:pStyle w:val="Heading2"/>
@@ -7303,8 +7348,13 @@
       </w:r>
       <w:proofErr w:type="gramEnd"/>
       <w:r>
-        <w:t>1’, Level1SceneGetInstance }</w:t>
-      </w:r>
+        <w:t>1’, Level1</w:t>
+      </w:r>
+      <w:proofErr w:type="gramStart"/>
+      <w:r>
+        <w:t>SceneGetInstance }</w:t>
+      </w:r>
+      <w:proofErr w:type="gramEnd"/>
     </w:p>
     <w:p>
       <w:pPr>
@@ -8105,7 +8155,7 @@
       <w:r>
         <w:t>Download the .zip file to your computer</w:t>
       </w:r>
-      <w:bookmarkStart w:id="1" w:name="_Hlk41926176"/>
+      <w:bookmarkStart w:id="0" w:name="_Hlk41926176"/>
       <w:r>
         <w:t>.</w:t>
       </w:r>
@@ -8131,7 +8181,7 @@
         <w:t>.</w:t>
       </w:r>
     </w:p>
-    <w:bookmarkEnd w:id="1"/>
+    <w:bookmarkEnd w:id="0"/>
     <w:p>
       <w:pPr>
         <w:pStyle w:val="ListParagraph"/>
@@ -8269,7 +8319,7 @@
 </file>
 
 <file path=word/endnotes.xml><?xml version="1.0" encoding="utf-8"?>
-<w:endnotes xmlns:wpc="http://schemas.microsoft.com/office/word/2010/wordprocessingCanvas" xmlns:cx="http://schemas.microsoft.com/office/drawing/2014/chartex" xmlns:cx1="http://schemas.microsoft.com/office/drawing/2015/9/8/chartex" xmlns:cx2="http://schemas.microsoft.com/office/drawing/2015/10/21/chartex" xmlns:cx3="http://schemas.microsoft.com/office/drawing/2016/5/9/chartex" xmlns:cx4="http://schemas.microsoft.com/office/drawing/2016/5/10/chartex" xmlns:cx5="http://schemas.microsoft.com/office/drawing/2016/5/11/chartex" xmlns:cx6="http://schemas.microsoft.com/office/drawing/2016/5/12/chartex" xmlns:cx7="http://schemas.microsoft.com/office/drawing/2016/5/13/chartex" xmlns:cx8="http://schemas.microsoft.com/office/drawing/2016/5/14/chartex" xmlns:mc="http://schemas.openxmlformats.org/markup-compatibility/2006" xmlns:aink="http://schemas.microsoft.com/office/drawing/2016/ink" xmlns:am3d="http://schemas.microsoft.com/office/drawing/2017/model3d" xmlns:o="urn:schemas-microsoft-com:office:office" xmlns:r="http://schemas.openxmlformats.org/officeDocument/2006/relationships" xmlns:m="http://schemas.openxmlformats.org/officeDocument/2006/math" xmlns:v="urn:schemas-microsoft-com:vml" xmlns:wp14="http://schemas.microsoft.com/office/word/2010/wordprocessingDrawing" xmlns:wp="http://schemas.openxmlformats.org/drawingml/2006/wordprocessingDrawing" xmlns:w10="urn:schemas-microsoft-com:office:word" xmlns:w="http://schemas.openxmlformats.org/wordprocessingml/2006/main" xmlns:w14="http://schemas.microsoft.com/office/word/2010/wordml" xmlns:w15="http://schemas.microsoft.com/office/word/2012/wordml" xmlns:w16cid="http://schemas.microsoft.com/office/word/2016/wordml/cid" xmlns:w16se="http://schemas.microsoft.com/office/word/2015/wordml/symex" xmlns:wpg="http://schemas.microsoft.com/office/word/2010/wordprocessingGroup" xmlns:wpi="http://schemas.microsoft.com/office/word/2010/wordprocessingInk" xmlns:wne="http://schemas.microsoft.com/office/word/2006/wordml" xmlns:wps="http://schemas.microsoft.com/office/word/2010/wordprocessingShape" mc:Ignorable="w14 w15 w16se w16cid wp14">
+<w:endnotes xmlns:wpc="http://schemas.microsoft.com/office/word/2010/wordprocessingCanvas" xmlns:cx="http://schemas.microsoft.com/office/drawing/2014/chartex" xmlns:cx1="http://schemas.microsoft.com/office/drawing/2015/9/8/chartex" xmlns:cx2="http://schemas.microsoft.com/office/drawing/2015/10/21/chartex" xmlns:cx3="http://schemas.microsoft.com/office/drawing/2016/5/9/chartex" xmlns:cx4="http://schemas.microsoft.com/office/drawing/2016/5/10/chartex" xmlns:cx5="http://schemas.microsoft.com/office/drawing/2016/5/11/chartex" xmlns:cx6="http://schemas.microsoft.com/office/drawing/2016/5/12/chartex" xmlns:cx7="http://schemas.microsoft.com/office/drawing/2016/5/13/chartex" xmlns:cx8="http://schemas.microsoft.com/office/drawing/2016/5/14/chartex" xmlns:mc="http://schemas.openxmlformats.org/markup-compatibility/2006" xmlns:aink="http://schemas.microsoft.com/office/drawing/2016/ink" xmlns:am3d="http://schemas.microsoft.com/office/drawing/2017/model3d" xmlns:o="urn:schemas-microsoft-com:office:office" xmlns:oel="http://schemas.microsoft.com/office/2019/extlst" xmlns:r="http://schemas.openxmlformats.org/officeDocument/2006/relationships" xmlns:m="http://schemas.openxmlformats.org/officeDocument/2006/math" xmlns:v="urn:schemas-microsoft-com:vml" xmlns:wp14="http://schemas.microsoft.com/office/word/2010/wordprocessingDrawing" xmlns:wp="http://schemas.openxmlformats.org/drawingml/2006/wordprocessingDrawing" xmlns:w10="urn:schemas-microsoft-com:office:word" xmlns:w="http://schemas.openxmlformats.org/wordprocessingml/2006/main" xmlns:w14="http://schemas.microsoft.com/office/word/2010/wordml" xmlns:w15="http://schemas.microsoft.com/office/word/2012/wordml" xmlns:w16cex="http://schemas.microsoft.com/office/word/2018/wordml/cex" xmlns:w16cid="http://schemas.microsoft.com/office/word/2016/wordml/cid" xmlns:w16="http://schemas.microsoft.com/office/word/2018/wordml" xmlns:w16du="http://schemas.microsoft.com/office/word/2023/wordml/word16du" xmlns:w16sdtdh="http://schemas.microsoft.com/office/word/2020/wordml/sdtdatahash" xmlns:w16sdtfl="http://schemas.microsoft.com/office/word/2024/wordml/sdtformatlock" xmlns:w16se="http://schemas.microsoft.com/office/word/2015/wordml/symex" xmlns:wpg="http://schemas.microsoft.com/office/word/2010/wordprocessingGroup" xmlns:wpi="http://schemas.microsoft.com/office/word/2010/wordprocessingInk" xmlns:wne="http://schemas.microsoft.com/office/word/2006/wordml" xmlns:wps="http://schemas.microsoft.com/office/word/2010/wordprocessingShape" mc:Ignorable="w14 w15 w16se w16cid w16 w16cex w16sdtdh w16sdtfl w16du wp14">
   <w:endnote w:type="separator" w:id="-1">
     <w:p>
       <w:r>
@@ -8288,7 +8338,7 @@
 </file>
 
 <file path=word/footer1.xml><?xml version="1.0" encoding="utf-8"?>
-<w:ftr xmlns:wpc="http://schemas.microsoft.com/office/word/2010/wordprocessingCanvas" xmlns:cx="http://schemas.microsoft.com/office/drawing/2014/chartex" xmlns:cx1="http://schemas.microsoft.com/office/drawing/2015/9/8/chartex" xmlns:cx2="http://schemas.microsoft.com/office/drawing/2015/10/21/chartex" xmlns:cx3="http://schemas.microsoft.com/office/drawing/2016/5/9/chartex" xmlns:cx4="http://schemas.microsoft.com/office/drawing/2016/5/10/chartex" xmlns:cx5="http://schemas.microsoft.com/office/drawing/2016/5/11/chartex" xmlns:cx6="http://schemas.microsoft.com/office/drawing/2016/5/12/chartex" xmlns:cx7="http://schemas.microsoft.com/office/drawing/2016/5/13/chartex" xmlns:cx8="http://schemas.microsoft.com/office/drawing/2016/5/14/chartex" xmlns:mc="http://schemas.openxmlformats.org/markup-compatibility/2006" xmlns:aink="http://schemas.microsoft.com/office/drawing/2016/ink" xmlns:am3d="http://schemas.microsoft.com/office/drawing/2017/model3d" xmlns:o="urn:schemas-microsoft-com:office:office" xmlns:r="http://schemas.openxmlformats.org/officeDocument/2006/relationships" xmlns:m="http://schemas.openxmlformats.org/officeDocument/2006/math" xmlns:v="urn:schemas-microsoft-com:vml" xmlns:wp14="http://schemas.microsoft.com/office/word/2010/wordprocessingDrawing" xmlns:wp="http://schemas.openxmlformats.org/drawingml/2006/wordprocessingDrawing" xmlns:w10="urn:schemas-microsoft-com:office:word" xmlns:w="http://schemas.openxmlformats.org/wordprocessingml/2006/main" xmlns:w14="http://schemas.microsoft.com/office/word/2010/wordml" xmlns:w15="http://schemas.microsoft.com/office/word/2012/wordml" xmlns:w16cid="http://schemas.microsoft.com/office/word/2016/wordml/cid" xmlns:w16se="http://schemas.microsoft.com/office/word/2015/wordml/symex" xmlns:wpg="http://schemas.microsoft.com/office/word/2010/wordprocessingGroup" xmlns:wpi="http://schemas.microsoft.com/office/word/2010/wordprocessingInk" xmlns:wne="http://schemas.microsoft.com/office/word/2006/wordml" xmlns:wps="http://schemas.microsoft.com/office/word/2010/wordprocessingShape" mc:Ignorable="w14 w15 w16se w16cid wp14">
+<w:ftr xmlns:wpc="http://schemas.microsoft.com/office/word/2010/wordprocessingCanvas" xmlns:cx="http://schemas.microsoft.com/office/drawing/2014/chartex" xmlns:cx1="http://schemas.microsoft.com/office/drawing/2015/9/8/chartex" xmlns:cx2="http://schemas.microsoft.com/office/drawing/2015/10/21/chartex" xmlns:cx3="http://schemas.microsoft.com/office/drawing/2016/5/9/chartex" xmlns:cx4="http://schemas.microsoft.com/office/drawing/2016/5/10/chartex" xmlns:cx5="http://schemas.microsoft.com/office/drawing/2016/5/11/chartex" xmlns:cx6="http://schemas.microsoft.com/office/drawing/2016/5/12/chartex" xmlns:cx7="http://schemas.microsoft.com/office/drawing/2016/5/13/chartex" xmlns:cx8="http://schemas.microsoft.com/office/drawing/2016/5/14/chartex" xmlns:mc="http://schemas.openxmlformats.org/markup-compatibility/2006" xmlns:aink="http://schemas.microsoft.com/office/drawing/2016/ink" xmlns:am3d="http://schemas.microsoft.com/office/drawing/2017/model3d" xmlns:o="urn:schemas-microsoft-com:office:office" xmlns:oel="http://schemas.microsoft.com/office/2019/extlst" xmlns:r="http://schemas.openxmlformats.org/officeDocument/2006/relationships" xmlns:m="http://schemas.openxmlformats.org/officeDocument/2006/math" xmlns:v="urn:schemas-microsoft-com:vml" xmlns:wp14="http://schemas.microsoft.com/office/word/2010/wordprocessingDrawing" xmlns:wp="http://schemas.openxmlformats.org/drawingml/2006/wordprocessingDrawing" xmlns:w10="urn:schemas-microsoft-com:office:word" xmlns:w="http://schemas.openxmlformats.org/wordprocessingml/2006/main" xmlns:w14="http://schemas.microsoft.com/office/word/2010/wordml" xmlns:w15="http://schemas.microsoft.com/office/word/2012/wordml" xmlns:w16cex="http://schemas.microsoft.com/office/word/2018/wordml/cex" xmlns:w16cid="http://schemas.microsoft.com/office/word/2016/wordml/cid" xmlns:w16="http://schemas.microsoft.com/office/word/2018/wordml" xmlns:w16du="http://schemas.microsoft.com/office/word/2023/wordml/word16du" xmlns:w16sdtdh="http://schemas.microsoft.com/office/word/2020/wordml/sdtdatahash" xmlns:w16sdtfl="http://schemas.microsoft.com/office/word/2024/wordml/sdtformatlock" xmlns:w16se="http://schemas.microsoft.com/office/word/2015/wordml/symex" xmlns:wpg="http://schemas.microsoft.com/office/word/2010/wordprocessingGroup" xmlns:wpi="http://schemas.microsoft.com/office/word/2010/wordprocessingInk" xmlns:wne="http://schemas.microsoft.com/office/word/2006/wordml" xmlns:wps="http://schemas.microsoft.com/office/word/2010/wordprocessingShape" mc:Ignorable="w14 w15 w16se w16cid w16 w16cex w16sdtdh w16sdtfl w16du wp14">
   <w:p>
     <w:pPr>
       <w:pStyle w:val="Footer"/>
@@ -8315,7 +8365,15 @@
       <w:fldChar w:fldCharType="end"/>
     </w:r>
     <w:r>
-      <w:t xml:space="preserve"> DigiPen (USA) Corpor</w:t>
+      <w:t xml:space="preserve"> </w:t>
+    </w:r>
+    <w:proofErr w:type="spellStart"/>
+    <w:r>
+      <w:t>DigiPen</w:t>
+    </w:r>
+    <w:proofErr w:type="spellEnd"/>
+    <w:r>
+      <w:t xml:space="preserve"> (USA) Corpor</w:t>
     </w:r>
     <w:r>
       <w:t>ation, all rights reserved.</w:t>
@@ -8346,7 +8404,7 @@
 </file>
 
 <file path=word/footnotes.xml><?xml version="1.0" encoding="utf-8"?>
-<w:footnotes xmlns:wpc="http://schemas.microsoft.com/office/word/2010/wordprocessingCanvas" xmlns:cx="http://schemas.microsoft.com/office/drawing/2014/chartex" xmlns:cx1="http://schemas.microsoft.com/office/drawing/2015/9/8/chartex" xmlns:cx2="http://schemas.microsoft.com/office/drawing/2015/10/21/chartex" xmlns:cx3="http://schemas.microsoft.com/office/drawing/2016/5/9/chartex" xmlns:cx4="http://schemas.microsoft.com/office/drawing/2016/5/10/chartex" xmlns:cx5="http://schemas.microsoft.com/office/drawing/2016/5/11/chartex" xmlns:cx6="http://schemas.microsoft.com/office/drawing/2016/5/12/chartex" xmlns:cx7="http://schemas.microsoft.com/office/drawing/2016/5/13/chartex" xmlns:cx8="http://schemas.microsoft.com/office/drawing/2016/5/14/chartex" xmlns:mc="http://schemas.openxmlformats.org/markup-compatibility/2006" xmlns:aink="http://schemas.microsoft.com/office/drawing/2016/ink" xmlns:am3d="http://schemas.microsoft.com/office/drawing/2017/model3d" xmlns:o="urn:schemas-microsoft-com:office:office" xmlns:r="http://schemas.openxmlformats.org/officeDocument/2006/relationships" xmlns:m="http://schemas.openxmlformats.org/officeDocument/2006/math" xmlns:v="urn:schemas-microsoft-com:vml" xmlns:wp14="http://schemas.microsoft.com/office/word/2010/wordprocessingDrawing" xmlns:wp="http://schemas.openxmlformats.org/drawingml/2006/wordprocessingDrawing" xmlns:w10="urn:schemas-microsoft-com:office:word" xmlns:w="http://schemas.openxmlformats.org/wordprocessingml/2006/main" xmlns:w14="http://schemas.microsoft.com/office/word/2010/wordml" xmlns:w15="http://schemas.microsoft.com/office/word/2012/wordml" xmlns:w16cid="http://schemas.microsoft.com/office/word/2016/wordml/cid" xmlns:w16se="http://schemas.microsoft.com/office/word/2015/wordml/symex" xmlns:wpg="http://schemas.microsoft.com/office/word/2010/wordprocessingGroup" xmlns:wpi="http://schemas.microsoft.com/office/word/2010/wordprocessingInk" xmlns:wne="http://schemas.microsoft.com/office/word/2006/wordml" xmlns:wps="http://schemas.microsoft.com/office/word/2010/wordprocessingShape" mc:Ignorable="w14 w15 w16se w16cid wp14">
+<w:footnotes xmlns:wpc="http://schemas.microsoft.com/office/word/2010/wordprocessingCanvas" xmlns:cx="http://schemas.microsoft.com/office/drawing/2014/chartex" xmlns:cx1="http://schemas.microsoft.com/office/drawing/2015/9/8/chartex" xmlns:cx2="http://schemas.microsoft.com/office/drawing/2015/10/21/chartex" xmlns:cx3="http://schemas.microsoft.com/office/drawing/2016/5/9/chartex" xmlns:cx4="http://schemas.microsoft.com/office/drawing/2016/5/10/chartex" xmlns:cx5="http://schemas.microsoft.com/office/drawing/2016/5/11/chartex" xmlns:cx6="http://schemas.microsoft.com/office/drawing/2016/5/12/chartex" xmlns:cx7="http://schemas.microsoft.com/office/drawing/2016/5/13/chartex" xmlns:cx8="http://schemas.microsoft.com/office/drawing/2016/5/14/chartex" xmlns:mc="http://schemas.openxmlformats.org/markup-compatibility/2006" xmlns:aink="http://schemas.microsoft.com/office/drawing/2016/ink" xmlns:am3d="http://schemas.microsoft.com/office/drawing/2017/model3d" xmlns:o="urn:schemas-microsoft-com:office:office" xmlns:oel="http://schemas.microsoft.com/office/2019/extlst" xmlns:r="http://schemas.openxmlformats.org/officeDocument/2006/relationships" xmlns:m="http://schemas.openxmlformats.org/officeDocument/2006/math" xmlns:v="urn:schemas-microsoft-com:vml" xmlns:wp14="http://schemas.microsoft.com/office/word/2010/wordprocessingDrawing" xmlns:wp="http://schemas.openxmlformats.org/drawingml/2006/wordprocessingDrawing" xmlns:w10="urn:schemas-microsoft-com:office:word" xmlns:w="http://schemas.openxmlformats.org/wordprocessingml/2006/main" xmlns:w14="http://schemas.microsoft.com/office/word/2010/wordml" xmlns:w15="http://schemas.microsoft.com/office/word/2012/wordml" xmlns:w16cex="http://schemas.microsoft.com/office/word/2018/wordml/cex" xmlns:w16cid="http://schemas.microsoft.com/office/word/2016/wordml/cid" xmlns:w16="http://schemas.microsoft.com/office/word/2018/wordml" xmlns:w16du="http://schemas.microsoft.com/office/word/2023/wordml/word16du" xmlns:w16sdtdh="http://schemas.microsoft.com/office/word/2020/wordml/sdtdatahash" xmlns:w16sdtfl="http://schemas.microsoft.com/office/word/2024/wordml/sdtformatlock" xmlns:w16se="http://schemas.microsoft.com/office/word/2015/wordml/symex" xmlns:wpg="http://schemas.microsoft.com/office/word/2010/wordprocessingGroup" xmlns:wpi="http://schemas.microsoft.com/office/word/2010/wordprocessingInk" xmlns:wne="http://schemas.microsoft.com/office/word/2006/wordml" xmlns:wps="http://schemas.microsoft.com/office/word/2010/wordprocessingShape" mc:Ignorable="w14 w15 w16se w16cid w16 w16cex w16sdtdh w16sdtfl w16du wp14">
   <w:footnote w:type="separator" w:id="-1">
     <w:p>
       <w:r>
@@ -8365,7 +8423,7 @@
 </file>
 
 <file path=word/header1.xml><?xml version="1.0" encoding="utf-8"?>
-<w:hdr xmlns:wpc="http://schemas.microsoft.com/office/word/2010/wordprocessingCanvas" xmlns:cx="http://schemas.microsoft.com/office/drawing/2014/chartex" xmlns:cx1="http://schemas.microsoft.com/office/drawing/2015/9/8/chartex" xmlns:cx2="http://schemas.microsoft.com/office/drawing/2015/10/21/chartex" xmlns:cx3="http://schemas.microsoft.com/office/drawing/2016/5/9/chartex" xmlns:cx4="http://schemas.microsoft.com/office/drawing/2016/5/10/chartex" xmlns:cx5="http://schemas.microsoft.com/office/drawing/2016/5/11/chartex" xmlns:cx6="http://schemas.microsoft.com/office/drawing/2016/5/12/chartex" xmlns:cx7="http://schemas.microsoft.com/office/drawing/2016/5/13/chartex" xmlns:cx8="http://schemas.microsoft.com/office/drawing/2016/5/14/chartex" xmlns:mc="http://schemas.openxmlformats.org/markup-compatibility/2006" xmlns:aink="http://schemas.microsoft.com/office/drawing/2016/ink" xmlns:am3d="http://schemas.microsoft.com/office/drawing/2017/model3d" xmlns:o="urn:schemas-microsoft-com:office:office" xmlns:r="http://schemas.openxmlformats.org/officeDocument/2006/relationships" xmlns:m="http://schemas.openxmlformats.org/officeDocument/2006/math" xmlns:v="urn:schemas-microsoft-com:vml" xmlns:wp14="http://schemas.microsoft.com/office/word/2010/wordprocessingDrawing" xmlns:wp="http://schemas.openxmlformats.org/drawingml/2006/wordprocessingDrawing" xmlns:w10="urn:schemas-microsoft-com:office:word" xmlns:w="http://schemas.openxmlformats.org/wordprocessingml/2006/main" xmlns:w14="http://schemas.microsoft.com/office/word/2010/wordml" xmlns:w15="http://schemas.microsoft.com/office/word/2012/wordml" xmlns:w16cid="http://schemas.microsoft.com/office/word/2016/wordml/cid" xmlns:w16se="http://schemas.microsoft.com/office/word/2015/wordml/symex" xmlns:wpg="http://schemas.microsoft.com/office/word/2010/wordprocessingGroup" xmlns:wpi="http://schemas.microsoft.com/office/word/2010/wordprocessingInk" xmlns:wne="http://schemas.microsoft.com/office/word/2006/wordml" xmlns:wps="http://schemas.microsoft.com/office/word/2010/wordprocessingShape" mc:Ignorable="w14 w15 w16se w16cid wp14">
+<w:hdr xmlns:wpc="http://schemas.microsoft.com/office/word/2010/wordprocessingCanvas" xmlns:cx="http://schemas.microsoft.com/office/drawing/2014/chartex" xmlns:cx1="http://schemas.microsoft.com/office/drawing/2015/9/8/chartex" xmlns:cx2="http://schemas.microsoft.com/office/drawing/2015/10/21/chartex" xmlns:cx3="http://schemas.microsoft.com/office/drawing/2016/5/9/chartex" xmlns:cx4="http://schemas.microsoft.com/office/drawing/2016/5/10/chartex" xmlns:cx5="http://schemas.microsoft.com/office/drawing/2016/5/11/chartex" xmlns:cx6="http://schemas.microsoft.com/office/drawing/2016/5/12/chartex" xmlns:cx7="http://schemas.microsoft.com/office/drawing/2016/5/13/chartex" xmlns:cx8="http://schemas.microsoft.com/office/drawing/2016/5/14/chartex" xmlns:mc="http://schemas.openxmlformats.org/markup-compatibility/2006" xmlns:aink="http://schemas.microsoft.com/office/drawing/2016/ink" xmlns:am3d="http://schemas.microsoft.com/office/drawing/2017/model3d" xmlns:o="urn:schemas-microsoft-com:office:office" xmlns:oel="http://schemas.microsoft.com/office/2019/extlst" xmlns:r="http://schemas.openxmlformats.org/officeDocument/2006/relationships" xmlns:m="http://schemas.openxmlformats.org/officeDocument/2006/math" xmlns:v="urn:schemas-microsoft-com:vml" xmlns:wp14="http://schemas.microsoft.com/office/word/2010/wordprocessingDrawing" xmlns:wp="http://schemas.openxmlformats.org/drawingml/2006/wordprocessingDrawing" xmlns:w10="urn:schemas-microsoft-com:office:word" xmlns:w="http://schemas.openxmlformats.org/wordprocessingml/2006/main" xmlns:w14="http://schemas.microsoft.com/office/word/2010/wordml" xmlns:w15="http://schemas.microsoft.com/office/word/2012/wordml" xmlns:w16cex="http://schemas.microsoft.com/office/word/2018/wordml/cex" xmlns:w16cid="http://schemas.microsoft.com/office/word/2016/wordml/cid" xmlns:w16="http://schemas.microsoft.com/office/word/2018/wordml" xmlns:w16du="http://schemas.microsoft.com/office/word/2023/wordml/word16du" xmlns:w16sdtdh="http://schemas.microsoft.com/office/word/2020/wordml/sdtdatahash" xmlns:w16sdtfl="http://schemas.microsoft.com/office/word/2024/wordml/sdtformatlock" xmlns:w16se="http://schemas.microsoft.com/office/word/2015/wordml/symex" xmlns:wpg="http://schemas.microsoft.com/office/word/2010/wordprocessingGroup" xmlns:wpi="http://schemas.microsoft.com/office/word/2010/wordprocessingInk" xmlns:wne="http://schemas.microsoft.com/office/word/2006/wordml" xmlns:wps="http://schemas.microsoft.com/office/word/2010/wordprocessingShape" mc:Ignorable="w14 w15 w16se w16cid w16 w16cex w16sdtdh w16sdtfl w16du wp14">
   <w:p>
     <w:pPr>
       <w:pStyle w:val="Title"/>
@@ -8392,7 +8450,7 @@
 </file>
 
 <file path=word/numbering.xml><?xml version="1.0" encoding="utf-8"?>
-<w:numbering xmlns:wpc="http://schemas.microsoft.com/office/word/2010/wordprocessingCanvas" xmlns:cx="http://schemas.microsoft.com/office/drawing/2014/chartex" xmlns:cx1="http://schemas.microsoft.com/office/drawing/2015/9/8/chartex" xmlns:cx2="http://schemas.microsoft.com/office/drawing/2015/10/21/chartex" xmlns:cx3="http://schemas.microsoft.com/office/drawing/2016/5/9/chartex" xmlns:cx4="http://schemas.microsoft.com/office/drawing/2016/5/10/chartex" xmlns:cx5="http://schemas.microsoft.com/office/drawing/2016/5/11/chartex" xmlns:cx6="http://schemas.microsoft.com/office/drawing/2016/5/12/chartex" xmlns:cx7="http://schemas.microsoft.com/office/drawing/2016/5/13/chartex" xmlns:cx8="http://schemas.microsoft.com/office/drawing/2016/5/14/chartex" xmlns:mc="http://schemas.openxmlformats.org/markup-compatibility/2006" xmlns:aink="http://schemas.microsoft.com/office/drawing/2016/ink" xmlns:am3d="http://schemas.microsoft.com/office/drawing/2017/model3d" xmlns:o="urn:schemas-microsoft-com:office:office" xmlns:r="http://schemas.openxmlformats.org/officeDocument/2006/relationships" xmlns:m="http://schemas.openxmlformats.org/officeDocument/2006/math" xmlns:v="urn:schemas-microsoft-com:vml" xmlns:wp14="http://schemas.microsoft.com/office/word/2010/wordprocessingDrawing" xmlns:wp="http://schemas.openxmlformats.org/drawingml/2006/wordprocessingDrawing" xmlns:w10="urn:schemas-microsoft-com:office:word" xmlns:w="http://schemas.openxmlformats.org/wordprocessingml/2006/main" xmlns:w14="http://schemas.microsoft.com/office/word/2010/wordml" xmlns:w15="http://schemas.microsoft.com/office/word/2012/wordml" xmlns:w16cid="http://schemas.microsoft.com/office/word/2016/wordml/cid" xmlns:w16se="http://schemas.microsoft.com/office/word/2015/wordml/symex" xmlns:wpg="http://schemas.microsoft.com/office/word/2010/wordprocessingGroup" xmlns:wpi="http://schemas.microsoft.com/office/word/2010/wordprocessingInk" xmlns:wne="http://schemas.microsoft.com/office/word/2006/wordml" xmlns:wps="http://schemas.microsoft.com/office/word/2010/wordprocessingShape" mc:Ignorable="w14 w15 w16se w16cid wp14">
+<w:numbering xmlns:wpc="http://schemas.microsoft.com/office/word/2010/wordprocessingCanvas" xmlns:cx="http://schemas.microsoft.com/office/drawing/2014/chartex" xmlns:cx1="http://schemas.microsoft.com/office/drawing/2015/9/8/chartex" xmlns:cx2="http://schemas.microsoft.com/office/drawing/2015/10/21/chartex" xmlns:cx3="http://schemas.microsoft.com/office/drawing/2016/5/9/chartex" xmlns:cx4="http://schemas.microsoft.com/office/drawing/2016/5/10/chartex" xmlns:cx5="http://schemas.microsoft.com/office/drawing/2016/5/11/chartex" xmlns:cx6="http://schemas.microsoft.com/office/drawing/2016/5/12/chartex" xmlns:cx7="http://schemas.microsoft.com/office/drawing/2016/5/13/chartex" xmlns:cx8="http://schemas.microsoft.com/office/drawing/2016/5/14/chartex" xmlns:mc="http://schemas.openxmlformats.org/markup-compatibility/2006" xmlns:aink="http://schemas.microsoft.com/office/drawing/2016/ink" xmlns:am3d="http://schemas.microsoft.com/office/drawing/2017/model3d" xmlns:o="urn:schemas-microsoft-com:office:office" xmlns:oel="http://schemas.microsoft.com/office/2019/extlst" xmlns:r="http://schemas.openxmlformats.org/officeDocument/2006/relationships" xmlns:m="http://schemas.openxmlformats.org/officeDocument/2006/math" xmlns:v="urn:schemas-microsoft-com:vml" xmlns:wp14="http://schemas.microsoft.com/office/word/2010/wordprocessingDrawing" xmlns:wp="http://schemas.openxmlformats.org/drawingml/2006/wordprocessingDrawing" xmlns:w10="urn:schemas-microsoft-com:office:word" xmlns:w="http://schemas.openxmlformats.org/wordprocessingml/2006/main" xmlns:w14="http://schemas.microsoft.com/office/word/2010/wordml" xmlns:w15="http://schemas.microsoft.com/office/word/2012/wordml" xmlns:w16cex="http://schemas.microsoft.com/office/word/2018/wordml/cex" xmlns:w16cid="http://schemas.microsoft.com/office/word/2016/wordml/cid" xmlns:w16="http://schemas.microsoft.com/office/word/2018/wordml" xmlns:w16du="http://schemas.microsoft.com/office/word/2023/wordml/word16du" xmlns:w16sdtdh="http://schemas.microsoft.com/office/word/2020/wordml/sdtdatahash" xmlns:w16sdtfl="http://schemas.microsoft.com/office/word/2024/wordml/sdtformatlock" xmlns:w16se="http://schemas.microsoft.com/office/word/2015/wordml/symex" xmlns:wpg="http://schemas.microsoft.com/office/word/2010/wordprocessingGroup" xmlns:wpi="http://schemas.microsoft.com/office/word/2010/wordprocessingInk" xmlns:wne="http://schemas.microsoft.com/office/word/2006/wordml" xmlns:wps="http://schemas.microsoft.com/office/word/2010/wordprocessingShape" mc:Ignorable="w14 w15 w16se w16cid w16 w16cex w16sdtdh w16sdtfl w16du wp14">
   <w:abstractNum w:abstractNumId="0" w15:restartNumberingAfterBreak="0">
     <w:nsid w:val="0E7C6B80"/>
     <w:multiLevelType w:val="hybridMultilevel"/>
@@ -10965,83 +11023,83 @@
       </w:rPr>
     </w:lvl>
   </w:abstractNum>
-  <w:num w:numId="1">
+  <w:num w:numId="1" w16cid:durableId="1922792358">
     <w:abstractNumId w:val="15"/>
   </w:num>
-  <w:num w:numId="2">
+  <w:num w:numId="2" w16cid:durableId="441727834">
     <w:abstractNumId w:val="22"/>
   </w:num>
-  <w:num w:numId="3">
+  <w:num w:numId="3" w16cid:durableId="865212595">
     <w:abstractNumId w:val="9"/>
   </w:num>
-  <w:num w:numId="4">
+  <w:num w:numId="4" w16cid:durableId="657196443">
     <w:abstractNumId w:val="1"/>
   </w:num>
-  <w:num w:numId="5">
+  <w:num w:numId="5" w16cid:durableId="1646810863">
     <w:abstractNumId w:val="11"/>
   </w:num>
-  <w:num w:numId="6">
+  <w:num w:numId="6" w16cid:durableId="153300490">
     <w:abstractNumId w:val="18"/>
   </w:num>
-  <w:num w:numId="7">
+  <w:num w:numId="7" w16cid:durableId="1269119848">
     <w:abstractNumId w:val="20"/>
   </w:num>
-  <w:num w:numId="8">
+  <w:num w:numId="8" w16cid:durableId="203755735">
     <w:abstractNumId w:val="6"/>
   </w:num>
-  <w:num w:numId="9">
+  <w:num w:numId="9" w16cid:durableId="231896503">
     <w:abstractNumId w:val="21"/>
   </w:num>
-  <w:num w:numId="10">
+  <w:num w:numId="10" w16cid:durableId="625157263">
     <w:abstractNumId w:val="10"/>
   </w:num>
-  <w:num w:numId="11">
+  <w:num w:numId="11" w16cid:durableId="31345547">
     <w:abstractNumId w:val="17"/>
   </w:num>
-  <w:num w:numId="12">
+  <w:num w:numId="12" w16cid:durableId="1609509859">
     <w:abstractNumId w:val="12"/>
   </w:num>
-  <w:num w:numId="13">
+  <w:num w:numId="13" w16cid:durableId="1199005019">
     <w:abstractNumId w:val="14"/>
   </w:num>
-  <w:num w:numId="14">
+  <w:num w:numId="14" w16cid:durableId="1400635767">
     <w:abstractNumId w:val="19"/>
   </w:num>
-  <w:num w:numId="15">
+  <w:num w:numId="15" w16cid:durableId="1992520429">
     <w:abstractNumId w:val="16"/>
   </w:num>
-  <w:num w:numId="16">
+  <w:num w:numId="16" w16cid:durableId="1285304115">
     <w:abstractNumId w:val="5"/>
   </w:num>
-  <w:num w:numId="17">
+  <w:num w:numId="17" w16cid:durableId="1805000579">
     <w:abstractNumId w:val="4"/>
   </w:num>
-  <w:num w:numId="18">
+  <w:num w:numId="18" w16cid:durableId="1762679586">
     <w:abstractNumId w:val="13"/>
   </w:num>
-  <w:num w:numId="19">
+  <w:num w:numId="19" w16cid:durableId="1864708889">
     <w:abstractNumId w:val="7"/>
   </w:num>
-  <w:num w:numId="20">
+  <w:num w:numId="20" w16cid:durableId="1590696564">
     <w:abstractNumId w:val="15"/>
   </w:num>
-  <w:num w:numId="21">
+  <w:num w:numId="21" w16cid:durableId="296032749">
     <w:abstractNumId w:val="3"/>
   </w:num>
-  <w:num w:numId="22">
+  <w:num w:numId="22" w16cid:durableId="1795951458">
     <w:abstractNumId w:val="2"/>
   </w:num>
-  <w:num w:numId="23">
+  <w:num w:numId="23" w16cid:durableId="890505911">
     <w:abstractNumId w:val="8"/>
   </w:num>
-  <w:num w:numId="24">
+  <w:num w:numId="24" w16cid:durableId="693044839">
     <w:abstractNumId w:val="0"/>
   </w:num>
 </w:numbering>
 </file>
 
 <file path=word/styles.xml><?xml version="1.0" encoding="utf-8"?>
-<w:styles xmlns:mc="http://schemas.openxmlformats.org/markup-compatibility/2006" xmlns:r="http://schemas.openxmlformats.org/officeDocument/2006/relationships" xmlns:w="http://schemas.openxmlformats.org/wordprocessingml/2006/main" xmlns:w14="http://schemas.microsoft.com/office/word/2010/wordml" xmlns:w15="http://schemas.microsoft.com/office/word/2012/wordml" xmlns:w16cid="http://schemas.microsoft.com/office/word/2016/wordml/cid" xmlns:w16se="http://schemas.microsoft.com/office/word/2015/wordml/symex" mc:Ignorable="w14 w15 w16se w16cid">
+<w:styles xmlns:mc="http://schemas.openxmlformats.org/markup-compatibility/2006" xmlns:r="http://schemas.openxmlformats.org/officeDocument/2006/relationships" xmlns:w="http://schemas.openxmlformats.org/wordprocessingml/2006/main" xmlns:w14="http://schemas.microsoft.com/office/word/2010/wordml" xmlns:w15="http://schemas.microsoft.com/office/word/2012/wordml" xmlns:w16cex="http://schemas.microsoft.com/office/word/2018/wordml/cex" xmlns:w16cid="http://schemas.microsoft.com/office/word/2016/wordml/cid" xmlns:w16="http://schemas.microsoft.com/office/word/2018/wordml" xmlns:w16du="http://schemas.microsoft.com/office/word/2023/wordml/word16du" xmlns:w16sdtdh="http://schemas.microsoft.com/office/word/2020/wordml/sdtdatahash" xmlns:w16sdtfl="http://schemas.microsoft.com/office/word/2024/wordml/sdtformatlock" xmlns:w16se="http://schemas.microsoft.com/office/word/2015/wordml/symex" mc:Ignorable="w14 w15 w16se w16cid w16 w16cex w16sdtdh w16sdtfl w16du">
   <w:docDefaults>
     <w:rPrDefault>
       <w:rPr>
@@ -11057,7 +11115,7 @@
       </w:pPr>
     </w:pPrDefault>
   </w:docDefaults>
-  <w:latentStyles w:defLockedState="0" w:defUIPriority="99" w:defSemiHidden="0" w:defUnhideWhenUsed="0" w:defQFormat="0" w:count="375">
+  <w:latentStyles w:defLockedState="0" w:defUIPriority="99" w:defSemiHidden="0" w:defUnhideWhenUsed="0" w:defQFormat="0" w:count="376">
     <w:lsdException w:name="Normal" w:uiPriority="0" w:qFormat="1"/>
     <w:lsdException w:name="heading 1" w:uiPriority="9" w:qFormat="1"/>
     <w:lsdException w:name="heading 2" w:semiHidden="1" w:uiPriority="9" w:unhideWhenUsed="1" w:qFormat="1"/>
@@ -11433,6 +11491,7 @@
     <w:lsdException w:name="Smart Hyperlink" w:semiHidden="1" w:unhideWhenUsed="1"/>
     <w:lsdException w:name="Hashtag" w:semiHidden="1" w:unhideWhenUsed="1"/>
     <w:lsdException w:name="Unresolved Mention" w:semiHidden="1" w:unhideWhenUsed="1"/>
+    <w:lsdException w:name="Smart Link" w:semiHidden="1" w:unhideWhenUsed="1"/>
   </w:latentStyles>
   <w:style w:type="paragraph" w:default="1" w:styleId="Normal">
     <w:name w:val="Normal"/>

</xml_diff>